<commit_message>
finalized dataset selection and subset; added links to readme and report.
</commit_message>
<xml_diff>
--- a/Phase1/Report.docx
+++ b/Phase1/Report.docx
@@ -13,48 +13,68 @@
         <w:rPr>
           <w:rFonts w:ascii="Times New Roman" w:hAnsi="Times New Roman" w:cs="Times New Roman"/>
         </w:rPr>
-        <w:t xml:space="preserve">Task: </w:t>
-      </w:r>
-      <w:r>
-        <w:rPr>
-          <w:rFonts w:ascii="Times New Roman" w:hAnsi="Times New Roman" w:cs="Times New Roman"/>
-        </w:rPr>
-        <w:t xml:space="preserve">Select one or more datasets to be used in the rest of the project. </w:t>
-      </w:r>
-      <w:r>
-        <w:rPr>
-          <w:rFonts w:ascii="Times New Roman" w:hAnsi="Times New Roman" w:cs="Times New Roman"/>
-        </w:rPr>
-        <w:t xml:space="preserve">You may use existing datasets </w:t>
-      </w:r>
-      <w:r>
-        <w:rPr>
-          <w:rFonts w:ascii="Times New Roman" w:hAnsi="Times New Roman" w:cs="Times New Roman"/>
-        </w:rPr>
-        <w:t xml:space="preserve">or may compile your own. </w:t>
-      </w:r>
+        <w:t>This report explains the process of creating a relational database</w:t>
+      </w:r>
+      <w:r>
+        <w:rPr>
+          <w:rFonts w:ascii="Times New Roman" w:hAnsi="Times New Roman" w:cs="Times New Roman"/>
+        </w:rPr>
+        <w:t xml:space="preserve"> in the Phase-I for the project. The dataset we selected is Meta Kaggle (available at: </w:t>
+      </w:r>
+      <w:hyperlink r:id="rId8" w:history="1">
+        <w:r>
+          <w:rPr>
+            <w:rStyle w:val="Hyperlink"/>
+            <w:rFonts w:ascii="Times New Roman" w:hAnsi="Times New Roman" w:cs="Times New Roman"/>
+          </w:rPr>
+          <w:t>https://www.kaggle.com/datasets/kaggle/meta-kaggle</w:t>
+        </w:r>
+      </w:hyperlink>
+      <w:r>
+        <w:rPr>
+          <w:rFonts w:ascii="Times New Roman" w:hAnsi="Times New Roman" w:cs="Times New Roman"/>
+        </w:rPr>
+        <w:t xml:space="preserve">). The report contains brief description about the dataset, a basic relational model, and details about the program that loads a subset of the dataset into the database. </w:t>
+      </w:r>
+      <w:bookmarkStart w:id="0" w:name="_GoBack"/>
+      <w:bookmarkEnd w:id="0"/>
     </w:p>
     <w:p>
       <w:pPr>
         <w:jc w:val="both"/>
         <w:rPr>
           <w:rFonts w:ascii="Times New Roman" w:hAnsi="Times New Roman" w:cs="Times New Roman"/>
-          <w:b/>
-        </w:rPr>
-      </w:pPr>
-      <w:r>
-        <w:rPr>
-          <w:rFonts w:ascii="Times New Roman" w:hAnsi="Times New Roman" w:cs="Times New Roman"/>
-          <w:b/>
-        </w:rPr>
-        <w:t>Selected</w:t>
-      </w:r>
-      <w:r>
-        <w:rPr>
-          <w:rFonts w:ascii="Times New Roman" w:hAnsi="Times New Roman" w:cs="Times New Roman"/>
-          <w:b/>
-        </w:rPr>
-        <w:t xml:space="preserve"> Kaggle Meta</w:t>
+        </w:rPr>
+      </w:pPr>
+      <w:r>
+        <w:rPr>
+          <w:rFonts w:ascii="Times New Roman" w:hAnsi="Times New Roman" w:cs="Times New Roman"/>
+        </w:rPr>
+        <w:t>Note: The program code is provided in the root folder. The program can be executed by following the README.md instructions. The questions from the root directory contain method calls from the other files in the “</w:t>
+      </w:r>
+      <w:r>
+        <w:rPr>
+          <w:rFonts w:ascii="Times New Roman" w:hAnsi="Times New Roman" w:cs="Times New Roman"/>
+        </w:rPr>
+        <w:t>funcs</w:t>
+      </w:r>
+      <w:r>
+        <w:rPr>
+          <w:rFonts w:ascii="Times New Roman" w:hAnsi="Times New Roman" w:cs="Times New Roman"/>
+        </w:rPr>
+        <w:t>” subfolder to make the code more manageable and readable. The global settings are provided in “globals.py” inside the “</w:t>
+      </w:r>
+      <w:r>
+        <w:rPr>
+          <w:rFonts w:ascii="Times New Roman" w:hAnsi="Times New Roman" w:cs="Times New Roman"/>
+        </w:rPr>
+        <w:t>funcs</w:t>
+      </w:r>
+      <w:r>
+        <w:rPr>
+          <w:rFonts w:ascii="Times New Roman" w:hAnsi="Times New Roman" w:cs="Times New Roman"/>
+        </w:rPr>
+        <w:t>” subfolder.</w:t>
       </w:r>
     </w:p>
     <w:p>
@@ -64,123 +84,37 @@
           <w:rFonts w:ascii="Times New Roman" w:hAnsi="Times New Roman" w:cs="Times New Roman"/>
         </w:rPr>
       </w:pPr>
-      <w:r>
-        <w:rPr>
-          <w:rFonts w:ascii="Times New Roman" w:hAnsi="Times New Roman" w:cs="Times New Roman"/>
-        </w:rPr>
-        <w:t xml:space="preserve">Task: </w:t>
-      </w:r>
-      <w:r>
-        <w:rPr>
-          <w:rFonts w:ascii="Times New Roman" w:hAnsi="Times New Roman" w:cs="Times New Roman"/>
-        </w:rPr>
-        <w:t>The final dataset needs to be lar</w:t>
-      </w:r>
-      <w:r>
-        <w:rPr>
-          <w:rFonts w:ascii="Times New Roman" w:hAnsi="Times New Roman" w:cs="Times New Roman"/>
-        </w:rPr>
-        <w:t xml:space="preserve">ge (~50M tuples in a relational </w:t>
-      </w:r>
-      <w:r>
-        <w:rPr>
-          <w:rFonts w:ascii="Times New Roman" w:hAnsi="Times New Roman" w:cs="Times New Roman"/>
-        </w:rPr>
-        <w:t>database), and interesting enough so you can perform meaning</w:t>
-      </w:r>
-      <w:r>
-        <w:rPr>
-          <w:rFonts w:ascii="Times New Roman" w:hAnsi="Times New Roman" w:cs="Times New Roman"/>
-        </w:rPr>
-        <w:t xml:space="preserve">ful queries and mine meaningful </w:t>
-      </w:r>
-      <w:r>
-        <w:rPr>
-          <w:rFonts w:ascii="Times New Roman" w:hAnsi="Times New Roman" w:cs="Times New Roman"/>
-        </w:rPr>
-        <w:t xml:space="preserve">information from it. You need to provide a link to the dataset </w:t>
-      </w:r>
-      <w:r>
-        <w:rPr>
-          <w:rFonts w:ascii="Times New Roman" w:hAnsi="Times New Roman" w:cs="Times New Roman"/>
-        </w:rPr>
-        <w:t xml:space="preserve">and </w:t>
-      </w:r>
-      <w:r>
-        <w:rPr>
-          <w:rFonts w:ascii="Times New Roman" w:hAnsi="Times New Roman" w:cs="Times New Roman"/>
-        </w:rPr>
-        <w:t>a deta</w:t>
-      </w:r>
-      <w:r>
-        <w:rPr>
-          <w:rFonts w:ascii="Times New Roman" w:hAnsi="Times New Roman" w:cs="Times New Roman"/>
-        </w:rPr>
-        <w:t>iled description of the data</w:t>
-      </w:r>
-      <w:r>
-        <w:rPr>
-          <w:rFonts w:ascii="Times New Roman" w:hAnsi="Times New Roman" w:cs="Times New Roman"/>
-        </w:rPr>
-        <w:t>.</w:t>
-      </w:r>
     </w:p>
     <w:p>
       <w:pPr>
         <w:jc w:val="both"/>
         <w:rPr>
           <w:rFonts w:ascii="Times New Roman" w:hAnsi="Times New Roman" w:cs="Times New Roman"/>
-          <w:b/>
-        </w:rPr>
-      </w:pPr>
-      <w:r>
-        <w:rPr>
-          <w:rFonts w:ascii="Times New Roman" w:hAnsi="Times New Roman" w:cs="Times New Roman"/>
-          <w:b/>
-        </w:rPr>
-        <w:t>Give</w:t>
-      </w:r>
-      <w:r>
-        <w:rPr>
-          <w:rFonts w:ascii="Times New Roman" w:hAnsi="Times New Roman" w:cs="Times New Roman"/>
-          <w:b/>
-        </w:rPr>
-        <w:t xml:space="preserve"> a link;</w:t>
-      </w:r>
-      <w:r>
-        <w:rPr>
-          <w:rFonts w:ascii="Times New Roman" w:hAnsi="Times New Roman" w:cs="Times New Roman"/>
-          <w:b/>
-        </w:rPr>
-        <w:t xml:space="preserve"> </w:t>
-      </w:r>
-      <w:r>
-        <w:rPr>
-          <w:rFonts w:ascii="Times New Roman" w:hAnsi="Times New Roman" w:cs="Times New Roman"/>
-          <w:b/>
-        </w:rPr>
-        <w:t xml:space="preserve">and </w:t>
-      </w:r>
-      <w:r>
-        <w:rPr>
-          <w:rFonts w:ascii="Times New Roman" w:hAnsi="Times New Roman" w:cs="Times New Roman"/>
-          <w:b/>
-        </w:rPr>
-        <w:t>dataset description; and explain how it could be interesting</w:t>
-      </w:r>
-      <w:r>
-        <w:rPr>
-          <w:rFonts w:ascii="Times New Roman" w:hAnsi="Times New Roman" w:cs="Times New Roman"/>
-          <w:b/>
-        </w:rPr>
-        <w:t>.</w:t>
-      </w:r>
-      <w:r>
-        <w:rPr>
-          <w:rFonts w:ascii="Times New Roman" w:hAnsi="Times New Roman" w:cs="Times New Roman"/>
-          <w:b/>
-        </w:rPr>
-        <w:t xml:space="preserve"> Can be run using analyze data code providing selected data files. </w:t>
+        </w:rPr>
+      </w:pPr>
+      <w:r>
+        <w:rPr>
+          <w:rFonts w:ascii="Times New Roman" w:hAnsi="Times New Roman" w:cs="Times New Roman"/>
+        </w:rPr>
+        <w:t xml:space="preserve">Task: </w:t>
+      </w:r>
+      <w:r>
+        <w:rPr>
+          <w:rFonts w:ascii="Times New Roman" w:hAnsi="Times New Roman" w:cs="Times New Roman"/>
+        </w:rPr>
+        <w:t xml:space="preserve">Select one or more datasets to be used in the rest of the project. </w:t>
+      </w:r>
+      <w:r>
+        <w:rPr>
+          <w:rFonts w:ascii="Times New Roman" w:hAnsi="Times New Roman" w:cs="Times New Roman"/>
+        </w:rPr>
+        <w:t xml:space="preserve">You may use existing datasets </w:t>
+      </w:r>
+      <w:r>
+        <w:rPr>
+          <w:rFonts w:ascii="Times New Roman" w:hAnsi="Times New Roman" w:cs="Times New Roman"/>
+        </w:rPr>
+        <w:t xml:space="preserve">or may compile your own. </w:t>
       </w:r>
     </w:p>
     <w:p>
@@ -188,25 +122,22 @@
         <w:jc w:val="both"/>
         <w:rPr>
           <w:rFonts w:ascii="Times New Roman" w:hAnsi="Times New Roman" w:cs="Times New Roman"/>
-        </w:rPr>
-      </w:pPr>
-      <w:r>
-        <w:rPr>
-          <w:rFonts w:ascii="Times New Roman" w:hAnsi="Times New Roman" w:cs="Times New Roman"/>
-        </w:rPr>
-        <w:t xml:space="preserve">Task: </w:t>
-      </w:r>
-      <w:r>
-        <w:rPr>
-          <w:rFonts w:ascii="Times New Roman" w:hAnsi="Times New Roman" w:cs="Times New Roman"/>
-        </w:rPr>
-        <w:t xml:space="preserve">Give a </w:t>
-      </w:r>
-      <w:r>
-        <w:rPr>
-          <w:rFonts w:ascii="Times New Roman" w:hAnsi="Times New Roman" w:cs="Times New Roman"/>
-        </w:rPr>
-        <w:t>meaningful relational model to faithfully represent the dataset</w:t>
+          <w:b/>
+        </w:rPr>
+      </w:pPr>
+      <w:r>
+        <w:rPr>
+          <w:rFonts w:ascii="Times New Roman" w:hAnsi="Times New Roman" w:cs="Times New Roman"/>
+          <w:b/>
+        </w:rPr>
+        <w:t>Selected</w:t>
+      </w:r>
+      <w:r>
+        <w:rPr>
+          <w:rFonts w:ascii="Times New Roman" w:hAnsi="Times New Roman" w:cs="Times New Roman"/>
+          <w:b/>
+        </w:rPr>
+        <w:t xml:space="preserve"> Kaggle Meta</w:t>
       </w:r>
     </w:p>
     <w:p>
@@ -214,29 +145,61 @@
         <w:jc w:val="both"/>
         <w:rPr>
           <w:rFonts w:ascii="Times New Roman" w:hAnsi="Times New Roman" w:cs="Times New Roman"/>
-          <w:b/>
-        </w:rPr>
-      </w:pPr>
-      <w:r>
-        <w:rPr>
-          <w:rFonts w:ascii="Times New Roman" w:hAnsi="Times New Roman" w:cs="Times New Roman"/>
-          <w:b/>
-        </w:rPr>
-        <w:t xml:space="preserve">Create </w:t>
-      </w:r>
-      <w:r>
-        <w:rPr>
-          <w:rFonts w:ascii="Times New Roman" w:hAnsi="Times New Roman" w:cs="Times New Roman"/>
-          <w:b/>
-        </w:rPr>
-        <w:t>a</w:t>
-      </w:r>
-      <w:r>
-        <w:rPr>
-          <w:rFonts w:ascii="Times New Roman" w:hAnsi="Times New Roman" w:cs="Times New Roman"/>
-          <w:b/>
-        </w:rPr>
-        <w:t xml:space="preserve"> relational model; perhaps ERD?</w:t>
+        </w:rPr>
+      </w:pPr>
+      <w:r>
+        <w:rPr>
+          <w:rFonts w:ascii="Times New Roman" w:hAnsi="Times New Roman" w:cs="Times New Roman"/>
+        </w:rPr>
+        <w:t xml:space="preserve">Task: </w:t>
+      </w:r>
+      <w:r>
+        <w:rPr>
+          <w:rFonts w:ascii="Times New Roman" w:hAnsi="Times New Roman" w:cs="Times New Roman"/>
+        </w:rPr>
+        <w:t>The final dataset needs to be lar</w:t>
+      </w:r>
+      <w:r>
+        <w:rPr>
+          <w:rFonts w:ascii="Times New Roman" w:hAnsi="Times New Roman" w:cs="Times New Roman"/>
+        </w:rPr>
+        <w:t xml:space="preserve">ge (~50M tuples in a relational </w:t>
+      </w:r>
+      <w:r>
+        <w:rPr>
+          <w:rFonts w:ascii="Times New Roman" w:hAnsi="Times New Roman" w:cs="Times New Roman"/>
+        </w:rPr>
+        <w:t>database), and interesting enough so you can perform meaning</w:t>
+      </w:r>
+      <w:r>
+        <w:rPr>
+          <w:rFonts w:ascii="Times New Roman" w:hAnsi="Times New Roman" w:cs="Times New Roman"/>
+        </w:rPr>
+        <w:t xml:space="preserve">ful queries and mine meaningful </w:t>
+      </w:r>
+      <w:r>
+        <w:rPr>
+          <w:rFonts w:ascii="Times New Roman" w:hAnsi="Times New Roman" w:cs="Times New Roman"/>
+        </w:rPr>
+        <w:t xml:space="preserve">information from it. You need to provide a link to the dataset </w:t>
+      </w:r>
+      <w:r>
+        <w:rPr>
+          <w:rFonts w:ascii="Times New Roman" w:hAnsi="Times New Roman" w:cs="Times New Roman"/>
+        </w:rPr>
+        <w:t xml:space="preserve">and </w:t>
+      </w:r>
+      <w:r>
+        <w:rPr>
+          <w:rFonts w:ascii="Times New Roman" w:hAnsi="Times New Roman" w:cs="Times New Roman"/>
+        </w:rPr>
+        <w:t>a deta</w:t>
+      </w:r>
+      <w:r>
+        <w:rPr>
+          <w:rFonts w:ascii="Times New Roman" w:hAnsi="Times New Roman" w:cs="Times New Roman"/>
+        </w:rPr>
+        <w:t>iled description of the data.</w:t>
       </w:r>
     </w:p>
     <w:p>
@@ -244,37 +207,57 @@
         <w:jc w:val="both"/>
         <w:rPr>
           <w:rFonts w:ascii="Times New Roman" w:hAnsi="Times New Roman" w:cs="Times New Roman"/>
-        </w:rPr>
-      </w:pPr>
-      <w:r>
-        <w:rPr>
-          <w:rFonts w:ascii="Times New Roman" w:hAnsi="Times New Roman" w:cs="Times New Roman"/>
-        </w:rPr>
-        <w:t xml:space="preserve">Task: </w:t>
-      </w:r>
-      <w:r>
-        <w:rPr>
-          <w:rFonts w:ascii="Times New Roman" w:hAnsi="Times New Roman" w:cs="Times New Roman"/>
-        </w:rPr>
-        <w:t xml:space="preserve">Give a program to load the </w:t>
-      </w:r>
-      <w:r>
-        <w:rPr>
-          <w:rFonts w:ascii="Times New Roman" w:hAnsi="Times New Roman" w:cs="Times New Roman"/>
-        </w:rPr>
-        <w:t>dataset. (Note that phase III of the project will involve data cle</w:t>
-      </w:r>
-      <w:r>
-        <w:rPr>
-          <w:rFonts w:ascii="Times New Roman" w:hAnsi="Times New Roman" w:cs="Times New Roman"/>
-        </w:rPr>
-        <w:t xml:space="preserve">aning, so you do not need to be </w:t>
-      </w:r>
-      <w:r>
-        <w:rPr>
-          <w:rFonts w:ascii="Times New Roman" w:hAnsi="Times New Roman" w:cs="Times New Roman"/>
-        </w:rPr>
-        <w:t xml:space="preserve">overly concerned with cleaning your data at this stage.) </w:t>
+          <w:b/>
+        </w:rPr>
+      </w:pPr>
+      <w:r>
+        <w:rPr>
+          <w:rFonts w:ascii="Times New Roman" w:hAnsi="Times New Roman" w:cs="Times New Roman"/>
+          <w:b/>
+        </w:rPr>
+        <w:t>Give</w:t>
+      </w:r>
+      <w:r>
+        <w:rPr>
+          <w:rFonts w:ascii="Times New Roman" w:hAnsi="Times New Roman" w:cs="Times New Roman"/>
+          <w:b/>
+        </w:rPr>
+        <w:t xml:space="preserve"> a link;</w:t>
+      </w:r>
+      <w:r>
+        <w:rPr>
+          <w:rFonts w:ascii="Times New Roman" w:hAnsi="Times New Roman" w:cs="Times New Roman"/>
+          <w:b/>
+        </w:rPr>
+        <w:t xml:space="preserve"> </w:t>
+      </w:r>
+      <w:r>
+        <w:rPr>
+          <w:rFonts w:ascii="Times New Roman" w:hAnsi="Times New Roman" w:cs="Times New Roman"/>
+          <w:b/>
+        </w:rPr>
+        <w:t xml:space="preserve">and </w:t>
+      </w:r>
+      <w:r>
+        <w:rPr>
+          <w:rFonts w:ascii="Times New Roman" w:hAnsi="Times New Roman" w:cs="Times New Roman"/>
+          <w:b/>
+        </w:rPr>
+        <w:t>dataset description; and explain how it could be interesting</w:t>
+      </w:r>
+      <w:r>
+        <w:rPr>
+          <w:rFonts w:ascii="Times New Roman" w:hAnsi="Times New Roman" w:cs="Times New Roman"/>
+          <w:b/>
+        </w:rPr>
+        <w:t>.</w:t>
+      </w:r>
+      <w:r>
+        <w:rPr>
+          <w:rFonts w:ascii="Times New Roman" w:hAnsi="Times New Roman" w:cs="Times New Roman"/>
+          <w:b/>
+        </w:rPr>
+        <w:t xml:space="preserve"> Can be run using analyze data code providing selected data files. </w:t>
       </w:r>
     </w:p>
     <w:p>
@@ -282,36 +265,25 @@
         <w:jc w:val="both"/>
         <w:rPr>
           <w:rFonts w:ascii="Times New Roman" w:hAnsi="Times New Roman" w:cs="Times New Roman"/>
-          <w:b/>
-        </w:rPr>
-      </w:pPr>
-      <w:r>
-        <w:rPr>
-          <w:rFonts w:ascii="Times New Roman" w:hAnsi="Times New Roman" w:cs="Times New Roman"/>
-          <w:b/>
-        </w:rPr>
-        <w:t xml:space="preserve">Write a program to load </w:t>
-      </w:r>
-      <w:r>
-        <w:rPr>
-          <w:rFonts w:ascii="Times New Roman" w:hAnsi="Times New Roman" w:cs="Times New Roman"/>
-          <w:b/>
-        </w:rPr>
-        <w:t xml:space="preserve">the </w:t>
-      </w:r>
-      <w:r>
-        <w:rPr>
-          <w:rFonts w:ascii="Times New Roman" w:hAnsi="Times New Roman" w:cs="Times New Roman"/>
-          <w:b/>
-        </w:rPr>
-        <w:t>dataset without cleaning; perhaps ignoring foreign key constraints</w:t>
-      </w:r>
-      <w:r>
-        <w:rPr>
-          <w:rFonts w:ascii="Times New Roman" w:hAnsi="Times New Roman" w:cs="Times New Roman"/>
-          <w:b/>
-        </w:rPr>
-        <w:t>.</w:t>
+        </w:rPr>
+      </w:pPr>
+      <w:r>
+        <w:rPr>
+          <w:rFonts w:ascii="Times New Roman" w:hAnsi="Times New Roman" w:cs="Times New Roman"/>
+        </w:rPr>
+        <w:t xml:space="preserve">Task: </w:t>
+      </w:r>
+      <w:r>
+        <w:rPr>
+          <w:rFonts w:ascii="Times New Roman" w:hAnsi="Times New Roman" w:cs="Times New Roman"/>
+        </w:rPr>
+        <w:t xml:space="preserve">Give a </w:t>
+      </w:r>
+      <w:r>
+        <w:rPr>
+          <w:rFonts w:ascii="Times New Roman" w:hAnsi="Times New Roman" w:cs="Times New Roman"/>
+        </w:rPr>
+        <w:t>meaningful relational model to faithfully represent the dataset</w:t>
       </w:r>
     </w:p>
     <w:p>
@@ -319,8 +291,30 @@
         <w:jc w:val="both"/>
         <w:rPr>
           <w:rFonts w:ascii="Times New Roman" w:hAnsi="Times New Roman" w:cs="Times New Roman"/>
-        </w:rPr>
-      </w:pPr>
+          <w:b/>
+        </w:rPr>
+      </w:pPr>
+      <w:r>
+        <w:rPr>
+          <w:rFonts w:ascii="Times New Roman" w:hAnsi="Times New Roman" w:cs="Times New Roman"/>
+          <w:b/>
+        </w:rPr>
+        <w:t xml:space="preserve">Create </w:t>
+      </w:r>
+      <w:r>
+        <w:rPr>
+          <w:rFonts w:ascii="Times New Roman" w:hAnsi="Times New Roman" w:cs="Times New Roman"/>
+          <w:b/>
+        </w:rPr>
+        <w:t>a</w:t>
+      </w:r>
+      <w:r>
+        <w:rPr>
+          <w:rFonts w:ascii="Times New Roman" w:hAnsi="Times New Roman" w:cs="Times New Roman"/>
+          <w:b/>
+        </w:rPr>
+        <w:t xml:space="preserve"> relational model; perhaps ERD?</w:t>
+      </w:r>
     </w:p>
     <w:p>
       <w:pPr>
@@ -333,15 +327,90 @@
         <w:rPr>
           <w:rFonts w:ascii="Times New Roman" w:hAnsi="Times New Roman" w:cs="Times New Roman"/>
         </w:rPr>
-        <w:t xml:space="preserve">Lists </w:t>
-      </w:r>
-      <w:bookmarkStart w:id="0" w:name="_GoBack"/>
-      <w:bookmarkEnd w:id="0"/>
-      <w:r>
-        <w:rPr>
-          <w:rFonts w:ascii="Times New Roman" w:hAnsi="Times New Roman" w:cs="Times New Roman"/>
-        </w:rPr>
-        <w:t>Tables here to what can constitute meaningful and more than 50 million rows;</w:t>
+        <w:t xml:space="preserve">Task: </w:t>
+      </w:r>
+      <w:r>
+        <w:rPr>
+          <w:rFonts w:ascii="Times New Roman" w:hAnsi="Times New Roman" w:cs="Times New Roman"/>
+        </w:rPr>
+        <w:t xml:space="preserve">Give a program to load the </w:t>
+      </w:r>
+      <w:r>
+        <w:rPr>
+          <w:rFonts w:ascii="Times New Roman" w:hAnsi="Times New Roman" w:cs="Times New Roman"/>
+        </w:rPr>
+        <w:t>dataset. (Note that phase III of the project will involve data cle</w:t>
+      </w:r>
+      <w:r>
+        <w:rPr>
+          <w:rFonts w:ascii="Times New Roman" w:hAnsi="Times New Roman" w:cs="Times New Roman"/>
+        </w:rPr>
+        <w:t xml:space="preserve">aning, so you do not need to be </w:t>
+      </w:r>
+      <w:r>
+        <w:rPr>
+          <w:rFonts w:ascii="Times New Roman" w:hAnsi="Times New Roman" w:cs="Times New Roman"/>
+        </w:rPr>
+        <w:t xml:space="preserve">overly concerned with cleaning your data at this stage.) </w:t>
+      </w:r>
+    </w:p>
+    <w:p>
+      <w:pPr>
+        <w:jc w:val="both"/>
+        <w:rPr>
+          <w:rFonts w:ascii="Times New Roman" w:hAnsi="Times New Roman" w:cs="Times New Roman"/>
+          <w:b/>
+        </w:rPr>
+      </w:pPr>
+      <w:r>
+        <w:rPr>
+          <w:rFonts w:ascii="Times New Roman" w:hAnsi="Times New Roman" w:cs="Times New Roman"/>
+          <w:b/>
+        </w:rPr>
+        <w:t xml:space="preserve">Write a program to load </w:t>
+      </w:r>
+      <w:r>
+        <w:rPr>
+          <w:rFonts w:ascii="Times New Roman" w:hAnsi="Times New Roman" w:cs="Times New Roman"/>
+          <w:b/>
+        </w:rPr>
+        <w:t xml:space="preserve">the </w:t>
+      </w:r>
+      <w:r>
+        <w:rPr>
+          <w:rFonts w:ascii="Times New Roman" w:hAnsi="Times New Roman" w:cs="Times New Roman"/>
+          <w:b/>
+        </w:rPr>
+        <w:t>dataset without cleaning; perhaps ignoring foreign key constraints</w:t>
+      </w:r>
+      <w:r>
+        <w:rPr>
+          <w:rFonts w:ascii="Times New Roman" w:hAnsi="Times New Roman" w:cs="Times New Roman"/>
+          <w:b/>
+        </w:rPr>
+        <w:t>.</w:t>
+      </w:r>
+    </w:p>
+    <w:p>
+      <w:pPr>
+        <w:jc w:val="both"/>
+        <w:rPr>
+          <w:rFonts w:ascii="Times New Roman" w:hAnsi="Times New Roman" w:cs="Times New Roman"/>
+        </w:rPr>
+      </w:pPr>
+    </w:p>
+    <w:p>
+      <w:pPr>
+        <w:jc w:val="both"/>
+        <w:rPr>
+          <w:rFonts w:ascii="Times New Roman" w:hAnsi="Times New Roman" w:cs="Times New Roman"/>
+        </w:rPr>
+      </w:pPr>
+      <w:r>
+        <w:rPr>
+          <w:rFonts w:ascii="Times New Roman" w:hAnsi="Times New Roman" w:cs="Times New Roman"/>
+        </w:rPr>
+        <w:t>Lists Tables here to what can constitute meaningful and more than 50 million rows;</w:t>
       </w:r>
     </w:p>
     <w:p>
@@ -793,8 +862,8 @@
       </w:r>
     </w:p>
     <w:sectPr>
-      <w:headerReference w:type="default" r:id="rId8"/>
-      <w:footerReference w:type="default" r:id="rId9"/>
+      <w:headerReference w:type="default" r:id="rId9"/>
+      <w:footerReference w:type="default" r:id="rId10"/>
       <w:pgSz w:w="11906" w:h="16838" w:code="9"/>
       <w:pgMar w:top="1152" w:right="1152" w:bottom="1152" w:left="1152" w:header="720" w:footer="720" w:gutter="0"/>
       <w:cols w:space="720"/>
@@ -4150,7 +4219,7 @@
 </file>
 
 <file path=customXml/itemProps1.xml><?xml version="1.0" encoding="utf-8"?>
-<ds:datastoreItem xmlns:ds="http://schemas.openxmlformats.org/officeDocument/2006/customXml" ds:itemID="{C8574EEA-C4F9-4102-A2E4-E9C2CA68374F}">
+<ds:datastoreItem xmlns:ds="http://schemas.openxmlformats.org/officeDocument/2006/customXml" ds:itemID="{F15268F1-7D03-41DC-A85B-16805338DA7F}">
   <ds:schemaRefs>
     <ds:schemaRef ds:uri="http://schemas.openxmlformats.org/officeDocument/2006/bibliography"/>
   </ds:schemaRefs>

</xml_diff>

<commit_message>
added comments, cleaned code, finally tested run.bat
</commit_message>
<xml_diff>
--- a/Phase1/Report.docx
+++ b/Phase1/Report.docx
@@ -36,323 +36,400 @@
         </w:rPr>
         <w:t xml:space="preserve">). The report contains brief description about the dataset, a basic relational model, and details about the program that loads a subset of the dataset into the database. </w:t>
       </w:r>
+    </w:p>
+    <w:p>
+      <w:pPr>
+        <w:jc w:val="both"/>
+        <w:rPr>
+          <w:rFonts w:ascii="Times New Roman" w:hAnsi="Times New Roman" w:cs="Times New Roman"/>
+        </w:rPr>
+      </w:pPr>
+      <w:r>
+        <w:rPr>
+          <w:rFonts w:ascii="Times New Roman" w:hAnsi="Times New Roman" w:cs="Times New Roman"/>
+        </w:rPr>
+        <w:t>Note: The program code is provided in the root folder. The program can be executed by following the README.md instructions. The questions from the root directory contain method calls from the other files in the “</w:t>
+      </w:r>
+      <w:r>
+        <w:rPr>
+          <w:rFonts w:ascii="Times New Roman" w:hAnsi="Times New Roman" w:cs="Times New Roman"/>
+        </w:rPr>
+        <w:t>funcs</w:t>
+      </w:r>
+      <w:r>
+        <w:rPr>
+          <w:rFonts w:ascii="Times New Roman" w:hAnsi="Times New Roman" w:cs="Times New Roman"/>
+        </w:rPr>
+        <w:t>” subfolder to make the code more manageable and readable. The global settings are provided in “globals.py” inside the “</w:t>
+      </w:r>
+      <w:r>
+        <w:rPr>
+          <w:rFonts w:ascii="Times New Roman" w:hAnsi="Times New Roman" w:cs="Times New Roman"/>
+        </w:rPr>
+        <w:t>funcs</w:t>
+      </w:r>
+      <w:r>
+        <w:rPr>
+          <w:rFonts w:ascii="Times New Roman" w:hAnsi="Times New Roman" w:cs="Times New Roman"/>
+        </w:rPr>
+        <w:t>” subfolder.</w:t>
+      </w:r>
+    </w:p>
+    <w:p>
+      <w:pPr>
+        <w:jc w:val="both"/>
+        <w:rPr>
+          <w:rFonts w:ascii="Times New Roman" w:hAnsi="Times New Roman" w:cs="Times New Roman"/>
+        </w:rPr>
+      </w:pPr>
+    </w:p>
+    <w:p>
+      <w:pPr>
+        <w:jc w:val="both"/>
+        <w:rPr>
+          <w:rFonts w:ascii="Times New Roman" w:hAnsi="Times New Roman" w:cs="Times New Roman"/>
+        </w:rPr>
+      </w:pPr>
+      <w:r>
+        <w:rPr>
+          <w:rFonts w:ascii="Times New Roman" w:hAnsi="Times New Roman" w:cs="Times New Roman"/>
+        </w:rPr>
+        <w:t xml:space="preserve">Task: </w:t>
+      </w:r>
+      <w:r>
+        <w:rPr>
+          <w:rFonts w:ascii="Times New Roman" w:hAnsi="Times New Roman" w:cs="Times New Roman"/>
+        </w:rPr>
+        <w:t xml:space="preserve">Select one or more datasets to be used in the rest of the project. </w:t>
+      </w:r>
+      <w:r>
+        <w:rPr>
+          <w:rFonts w:ascii="Times New Roman" w:hAnsi="Times New Roman" w:cs="Times New Roman"/>
+        </w:rPr>
+        <w:t xml:space="preserve">You may use existing datasets </w:t>
+      </w:r>
+      <w:r>
+        <w:rPr>
+          <w:rFonts w:ascii="Times New Roman" w:hAnsi="Times New Roman" w:cs="Times New Roman"/>
+        </w:rPr>
+        <w:t xml:space="preserve">or may compile your own. </w:t>
+      </w:r>
+    </w:p>
+    <w:p>
+      <w:pPr>
+        <w:jc w:val="both"/>
+        <w:rPr>
+          <w:rFonts w:ascii="Times New Roman" w:hAnsi="Times New Roman" w:cs="Times New Roman"/>
+          <w:b/>
+        </w:rPr>
+      </w:pPr>
+      <w:r>
+        <w:rPr>
+          <w:rFonts w:ascii="Times New Roman" w:hAnsi="Times New Roman" w:cs="Times New Roman"/>
+          <w:b/>
+        </w:rPr>
+        <w:t>Selected</w:t>
+      </w:r>
+      <w:r>
+        <w:rPr>
+          <w:rFonts w:ascii="Times New Roman" w:hAnsi="Times New Roman" w:cs="Times New Roman"/>
+          <w:b/>
+        </w:rPr>
+        <w:t xml:space="preserve"> Kaggle Meta</w:t>
+      </w:r>
+    </w:p>
+    <w:p>
+      <w:pPr>
+        <w:jc w:val="both"/>
+        <w:rPr>
+          <w:rFonts w:ascii="Times New Roman" w:hAnsi="Times New Roman" w:cs="Times New Roman"/>
+        </w:rPr>
+      </w:pPr>
+      <w:r>
+        <w:rPr>
+          <w:rFonts w:ascii="Times New Roman" w:hAnsi="Times New Roman" w:cs="Times New Roman"/>
+        </w:rPr>
+        <w:t xml:space="preserve">Task: </w:t>
+      </w:r>
+      <w:r>
+        <w:rPr>
+          <w:rFonts w:ascii="Times New Roman" w:hAnsi="Times New Roman" w:cs="Times New Roman"/>
+        </w:rPr>
+        <w:t>The final dataset needs to be lar</w:t>
+      </w:r>
+      <w:r>
+        <w:rPr>
+          <w:rFonts w:ascii="Times New Roman" w:hAnsi="Times New Roman" w:cs="Times New Roman"/>
+        </w:rPr>
+        <w:t xml:space="preserve">ge (~50M tuples in a relational </w:t>
+      </w:r>
+      <w:r>
+        <w:rPr>
+          <w:rFonts w:ascii="Times New Roman" w:hAnsi="Times New Roman" w:cs="Times New Roman"/>
+        </w:rPr>
+        <w:t>database), and interesting enough so you can perform meaning</w:t>
+      </w:r>
+      <w:r>
+        <w:rPr>
+          <w:rFonts w:ascii="Times New Roman" w:hAnsi="Times New Roman" w:cs="Times New Roman"/>
+        </w:rPr>
+        <w:t xml:space="preserve">ful queries and mine meaningful </w:t>
+      </w:r>
+      <w:r>
+        <w:rPr>
+          <w:rFonts w:ascii="Times New Roman" w:hAnsi="Times New Roman" w:cs="Times New Roman"/>
+        </w:rPr>
+        <w:t xml:space="preserve">information from it. You need to provide a link to the dataset </w:t>
+      </w:r>
+      <w:r>
+        <w:rPr>
+          <w:rFonts w:ascii="Times New Roman" w:hAnsi="Times New Roman" w:cs="Times New Roman"/>
+        </w:rPr>
+        <w:t xml:space="preserve">and </w:t>
+      </w:r>
+      <w:r>
+        <w:rPr>
+          <w:rFonts w:ascii="Times New Roman" w:hAnsi="Times New Roman" w:cs="Times New Roman"/>
+        </w:rPr>
+        <w:t>a deta</w:t>
+      </w:r>
+      <w:r>
+        <w:rPr>
+          <w:rFonts w:ascii="Times New Roman" w:hAnsi="Times New Roman" w:cs="Times New Roman"/>
+        </w:rPr>
+        <w:t>iled description of the data.</w:t>
+      </w:r>
+    </w:p>
+    <w:p>
+      <w:pPr>
+        <w:jc w:val="both"/>
+        <w:rPr>
+          <w:rFonts w:ascii="Times New Roman" w:hAnsi="Times New Roman" w:cs="Times New Roman"/>
+          <w:b/>
+        </w:rPr>
+      </w:pPr>
+      <w:r>
+        <w:rPr>
+          <w:rFonts w:ascii="Times New Roman" w:hAnsi="Times New Roman" w:cs="Times New Roman"/>
+          <w:b/>
+        </w:rPr>
+        <w:t>Give</w:t>
+      </w:r>
+      <w:r>
+        <w:rPr>
+          <w:rFonts w:ascii="Times New Roman" w:hAnsi="Times New Roman" w:cs="Times New Roman"/>
+          <w:b/>
+        </w:rPr>
+        <w:t xml:space="preserve"> a link;</w:t>
+      </w:r>
+      <w:r>
+        <w:rPr>
+          <w:rFonts w:ascii="Times New Roman" w:hAnsi="Times New Roman" w:cs="Times New Roman"/>
+          <w:b/>
+        </w:rPr>
+        <w:t xml:space="preserve"> </w:t>
+      </w:r>
+      <w:r>
+        <w:rPr>
+          <w:rFonts w:ascii="Times New Roman" w:hAnsi="Times New Roman" w:cs="Times New Roman"/>
+          <w:b/>
+        </w:rPr>
+        <w:t xml:space="preserve">and </w:t>
+      </w:r>
+      <w:r>
+        <w:rPr>
+          <w:rFonts w:ascii="Times New Roman" w:hAnsi="Times New Roman" w:cs="Times New Roman"/>
+          <w:b/>
+        </w:rPr>
+        <w:t>dataset description; and explain how it could be interesting</w:t>
+      </w:r>
+      <w:r>
+        <w:rPr>
+          <w:rFonts w:ascii="Times New Roman" w:hAnsi="Times New Roman" w:cs="Times New Roman"/>
+          <w:b/>
+        </w:rPr>
+        <w:t>.</w:t>
+      </w:r>
+      <w:r>
+        <w:rPr>
+          <w:rFonts w:ascii="Times New Roman" w:hAnsi="Times New Roman" w:cs="Times New Roman"/>
+          <w:b/>
+        </w:rPr>
+        <w:t xml:space="preserve"> Can be run using analyze data code providing selected data files. </w:t>
+      </w:r>
+    </w:p>
+    <w:p>
+      <w:pPr>
+        <w:jc w:val="both"/>
+        <w:rPr>
+          <w:rFonts w:ascii="Times New Roman" w:hAnsi="Times New Roman" w:cs="Times New Roman"/>
+        </w:rPr>
+      </w:pPr>
+      <w:r>
+        <w:rPr>
+          <w:rFonts w:ascii="Times New Roman" w:hAnsi="Times New Roman" w:cs="Times New Roman"/>
+        </w:rPr>
+        <w:t xml:space="preserve">Task: </w:t>
+      </w:r>
+      <w:r>
+        <w:rPr>
+          <w:rFonts w:ascii="Times New Roman" w:hAnsi="Times New Roman" w:cs="Times New Roman"/>
+        </w:rPr>
+        <w:t xml:space="preserve">Give a </w:t>
+      </w:r>
+      <w:r>
+        <w:rPr>
+          <w:rFonts w:ascii="Times New Roman" w:hAnsi="Times New Roman" w:cs="Times New Roman"/>
+        </w:rPr>
+        <w:t>meaningful relational model to faithfully represent the dataset</w:t>
+      </w:r>
+    </w:p>
+    <w:p>
+      <w:pPr>
+        <w:jc w:val="both"/>
+        <w:rPr>
+          <w:rFonts w:ascii="Times New Roman" w:hAnsi="Times New Roman" w:cs="Times New Roman"/>
+          <w:b/>
+        </w:rPr>
+      </w:pPr>
+      <w:r>
+        <w:rPr>
+          <w:rFonts w:ascii="Times New Roman" w:hAnsi="Times New Roman" w:cs="Times New Roman"/>
+          <w:b/>
+        </w:rPr>
+        <w:t xml:space="preserve">Create </w:t>
+      </w:r>
+      <w:r>
+        <w:rPr>
+          <w:rFonts w:ascii="Times New Roman" w:hAnsi="Times New Roman" w:cs="Times New Roman"/>
+          <w:b/>
+        </w:rPr>
+        <w:t>a</w:t>
+      </w:r>
+      <w:r>
+        <w:rPr>
+          <w:rFonts w:ascii="Times New Roman" w:hAnsi="Times New Roman" w:cs="Times New Roman"/>
+          <w:b/>
+        </w:rPr>
+        <w:t xml:space="preserve"> relational model; perhaps ERD?</w:t>
+      </w:r>
+    </w:p>
+    <w:p>
+      <w:pPr>
+        <w:jc w:val="both"/>
+        <w:rPr>
+          <w:rFonts w:ascii="Times New Roman" w:hAnsi="Times New Roman" w:cs="Times New Roman"/>
+        </w:rPr>
+      </w:pPr>
+      <w:r>
+        <w:rPr>
+          <w:rFonts w:ascii="Times New Roman" w:hAnsi="Times New Roman" w:cs="Times New Roman"/>
+        </w:rPr>
+        <w:t xml:space="preserve">Task: </w:t>
+      </w:r>
+      <w:r>
+        <w:rPr>
+          <w:rFonts w:ascii="Times New Roman" w:hAnsi="Times New Roman" w:cs="Times New Roman"/>
+        </w:rPr>
+        <w:t xml:space="preserve">Give a program to load the </w:t>
+      </w:r>
+      <w:r>
+        <w:rPr>
+          <w:rFonts w:ascii="Times New Roman" w:hAnsi="Times New Roman" w:cs="Times New Roman"/>
+        </w:rPr>
+        <w:t>dataset. (Note that phase III of the project will involve data cle</w:t>
+      </w:r>
+      <w:r>
+        <w:rPr>
+          <w:rFonts w:ascii="Times New Roman" w:hAnsi="Times New Roman" w:cs="Times New Roman"/>
+        </w:rPr>
+        <w:t xml:space="preserve">aning, so you do not need to be </w:t>
+      </w:r>
+      <w:r>
+        <w:rPr>
+          <w:rFonts w:ascii="Times New Roman" w:hAnsi="Times New Roman" w:cs="Times New Roman"/>
+        </w:rPr>
+        <w:t xml:space="preserve">overly concerned with cleaning your data at this stage.) </w:t>
+      </w:r>
+    </w:p>
+    <w:p>
+      <w:pPr>
+        <w:jc w:val="both"/>
+        <w:rPr>
+          <w:rFonts w:ascii="Times New Roman" w:hAnsi="Times New Roman" w:cs="Times New Roman"/>
+        </w:rPr>
+      </w:pPr>
+      <w:r>
+        <w:rPr>
+          <w:rFonts w:ascii="Times New Roman" w:hAnsi="Times New Roman" w:cs="Times New Roman"/>
+        </w:rPr>
+        <w:t>Relational Model</w:t>
+      </w:r>
+    </w:p>
+    <w:p>
+      <w:pPr>
+        <w:jc w:val="both"/>
+        <w:rPr>
+          <w:rFonts w:ascii="Times New Roman" w:hAnsi="Times New Roman" w:cs="Times New Roman"/>
+        </w:rPr>
+      </w:pPr>
+      <w:r>
+        <w:rPr>
+          <w:rFonts w:ascii="Times New Roman" w:hAnsi="Times New Roman" w:cs="Times New Roman"/>
+          <w:noProof/>
+        </w:rPr>
+        <w:lastRenderedPageBreak/>
+        <w:drawing>
+          <wp:inline distT="0" distB="0" distL="0" distR="0" wp14:anchorId="0541C340" wp14:editId="75851256">
+            <wp:extent cx="6097270" cy="4895378"/>
+            <wp:effectExtent l="0" t="0" r="0" b="635"/>
+            <wp:docPr id="1" name="Picture 1" descr="C:\Users\mr2714\Downloads\Untitled.png"/>
+            <wp:cNvGraphicFramePr>
+              <a:graphicFrameLocks xmlns:a="http://schemas.openxmlformats.org/drawingml/2006/main" noChangeAspect="1"/>
+            </wp:cNvGraphicFramePr>
+            <a:graphic xmlns:a="http://schemas.openxmlformats.org/drawingml/2006/main">
+              <a:graphicData uri="http://schemas.openxmlformats.org/drawingml/2006/picture">
+                <pic:pic xmlns:pic="http://schemas.openxmlformats.org/drawingml/2006/picture">
+                  <pic:nvPicPr>
+                    <pic:cNvPr id="0" name="Picture 1" descr="C:\Users\mr2714\Downloads\Untitled.png"/>
+                    <pic:cNvPicPr>
+                      <a:picLocks noChangeAspect="1" noChangeArrowheads="1"/>
+                    </pic:cNvPicPr>
+                  </pic:nvPicPr>
+                  <pic:blipFill>
+                    <a:blip r:embed="rId9">
+                      <a:extLst>
+                        <a:ext uri="{28A0092B-C50C-407E-A947-70E740481C1C}">
+                          <a14:useLocalDpi xmlns:a14="http://schemas.microsoft.com/office/drawing/2010/main" val="0"/>
+                        </a:ext>
+                      </a:extLst>
+                    </a:blip>
+                    <a:srcRect/>
+                    <a:stretch>
+                      <a:fillRect/>
+                    </a:stretch>
+                  </pic:blipFill>
+                  <pic:spPr bwMode="auto">
+                    <a:xfrm>
+                      <a:off x="0" y="0"/>
+                      <a:ext cx="6097270" cy="4895378"/>
+                    </a:xfrm>
+                    <a:prstGeom prst="rect">
+                      <a:avLst/>
+                    </a:prstGeom>
+                    <a:noFill/>
+                    <a:ln>
+                      <a:noFill/>
+                    </a:ln>
+                  </pic:spPr>
+                </pic:pic>
+              </a:graphicData>
+            </a:graphic>
+          </wp:inline>
+        </w:drawing>
+      </w:r>
       <w:bookmarkStart w:id="0" w:name="_GoBack"/>
       <w:bookmarkEnd w:id="0"/>
-    </w:p>
-    <w:p>
-      <w:pPr>
-        <w:jc w:val="both"/>
-        <w:rPr>
-          <w:rFonts w:ascii="Times New Roman" w:hAnsi="Times New Roman" w:cs="Times New Roman"/>
-        </w:rPr>
-      </w:pPr>
-      <w:r>
-        <w:rPr>
-          <w:rFonts w:ascii="Times New Roman" w:hAnsi="Times New Roman" w:cs="Times New Roman"/>
-        </w:rPr>
-        <w:t>Note: The program code is provided in the root folder. The program can be executed by following the README.md instructions. The questions from the root directory contain method calls from the other files in the “</w:t>
-      </w:r>
-      <w:r>
-        <w:rPr>
-          <w:rFonts w:ascii="Times New Roman" w:hAnsi="Times New Roman" w:cs="Times New Roman"/>
-        </w:rPr>
-        <w:t>funcs</w:t>
-      </w:r>
-      <w:r>
-        <w:rPr>
-          <w:rFonts w:ascii="Times New Roman" w:hAnsi="Times New Roman" w:cs="Times New Roman"/>
-        </w:rPr>
-        <w:t>” subfolder to make the code more manageable and readable. The global settings are provided in “globals.py” inside the “</w:t>
-      </w:r>
-      <w:r>
-        <w:rPr>
-          <w:rFonts w:ascii="Times New Roman" w:hAnsi="Times New Roman" w:cs="Times New Roman"/>
-        </w:rPr>
-        <w:t>funcs</w:t>
-      </w:r>
-      <w:r>
-        <w:rPr>
-          <w:rFonts w:ascii="Times New Roman" w:hAnsi="Times New Roman" w:cs="Times New Roman"/>
-        </w:rPr>
-        <w:t>” subfolder.</w:t>
-      </w:r>
-    </w:p>
-    <w:p>
-      <w:pPr>
-        <w:jc w:val="both"/>
-        <w:rPr>
-          <w:rFonts w:ascii="Times New Roman" w:hAnsi="Times New Roman" w:cs="Times New Roman"/>
-        </w:rPr>
-      </w:pPr>
-    </w:p>
-    <w:p>
-      <w:pPr>
-        <w:jc w:val="both"/>
-        <w:rPr>
-          <w:rFonts w:ascii="Times New Roman" w:hAnsi="Times New Roman" w:cs="Times New Roman"/>
-        </w:rPr>
-      </w:pPr>
-      <w:r>
-        <w:rPr>
-          <w:rFonts w:ascii="Times New Roman" w:hAnsi="Times New Roman" w:cs="Times New Roman"/>
-        </w:rPr>
-        <w:t xml:space="preserve">Task: </w:t>
-      </w:r>
-      <w:r>
-        <w:rPr>
-          <w:rFonts w:ascii="Times New Roman" w:hAnsi="Times New Roman" w:cs="Times New Roman"/>
-        </w:rPr>
-        <w:t xml:space="preserve">Select one or more datasets to be used in the rest of the project. </w:t>
-      </w:r>
-      <w:r>
-        <w:rPr>
-          <w:rFonts w:ascii="Times New Roman" w:hAnsi="Times New Roman" w:cs="Times New Roman"/>
-        </w:rPr>
-        <w:t xml:space="preserve">You may use existing datasets </w:t>
-      </w:r>
-      <w:r>
-        <w:rPr>
-          <w:rFonts w:ascii="Times New Roman" w:hAnsi="Times New Roman" w:cs="Times New Roman"/>
-        </w:rPr>
-        <w:t xml:space="preserve">or may compile your own. </w:t>
-      </w:r>
-    </w:p>
-    <w:p>
-      <w:pPr>
-        <w:jc w:val="both"/>
-        <w:rPr>
-          <w:rFonts w:ascii="Times New Roman" w:hAnsi="Times New Roman" w:cs="Times New Roman"/>
-          <w:b/>
-        </w:rPr>
-      </w:pPr>
-      <w:r>
-        <w:rPr>
-          <w:rFonts w:ascii="Times New Roman" w:hAnsi="Times New Roman" w:cs="Times New Roman"/>
-          <w:b/>
-        </w:rPr>
-        <w:t>Selected</w:t>
-      </w:r>
-      <w:r>
-        <w:rPr>
-          <w:rFonts w:ascii="Times New Roman" w:hAnsi="Times New Roman" w:cs="Times New Roman"/>
-          <w:b/>
-        </w:rPr>
-        <w:t xml:space="preserve"> Kaggle Meta</w:t>
-      </w:r>
-    </w:p>
-    <w:p>
-      <w:pPr>
-        <w:jc w:val="both"/>
-        <w:rPr>
-          <w:rFonts w:ascii="Times New Roman" w:hAnsi="Times New Roman" w:cs="Times New Roman"/>
-        </w:rPr>
-      </w:pPr>
-      <w:r>
-        <w:rPr>
-          <w:rFonts w:ascii="Times New Roman" w:hAnsi="Times New Roman" w:cs="Times New Roman"/>
-        </w:rPr>
-        <w:t xml:space="preserve">Task: </w:t>
-      </w:r>
-      <w:r>
-        <w:rPr>
-          <w:rFonts w:ascii="Times New Roman" w:hAnsi="Times New Roman" w:cs="Times New Roman"/>
-        </w:rPr>
-        <w:t>The final dataset needs to be lar</w:t>
-      </w:r>
-      <w:r>
-        <w:rPr>
-          <w:rFonts w:ascii="Times New Roman" w:hAnsi="Times New Roman" w:cs="Times New Roman"/>
-        </w:rPr>
-        <w:t xml:space="preserve">ge (~50M tuples in a relational </w:t>
-      </w:r>
-      <w:r>
-        <w:rPr>
-          <w:rFonts w:ascii="Times New Roman" w:hAnsi="Times New Roman" w:cs="Times New Roman"/>
-        </w:rPr>
-        <w:t>database), and interesting enough so you can perform meaning</w:t>
-      </w:r>
-      <w:r>
-        <w:rPr>
-          <w:rFonts w:ascii="Times New Roman" w:hAnsi="Times New Roman" w:cs="Times New Roman"/>
-        </w:rPr>
-        <w:t xml:space="preserve">ful queries and mine meaningful </w:t>
-      </w:r>
-      <w:r>
-        <w:rPr>
-          <w:rFonts w:ascii="Times New Roman" w:hAnsi="Times New Roman" w:cs="Times New Roman"/>
-        </w:rPr>
-        <w:t xml:space="preserve">information from it. You need to provide a link to the dataset </w:t>
-      </w:r>
-      <w:r>
-        <w:rPr>
-          <w:rFonts w:ascii="Times New Roman" w:hAnsi="Times New Roman" w:cs="Times New Roman"/>
-        </w:rPr>
-        <w:t xml:space="preserve">and </w:t>
-      </w:r>
-      <w:r>
-        <w:rPr>
-          <w:rFonts w:ascii="Times New Roman" w:hAnsi="Times New Roman" w:cs="Times New Roman"/>
-        </w:rPr>
-        <w:t>a deta</w:t>
-      </w:r>
-      <w:r>
-        <w:rPr>
-          <w:rFonts w:ascii="Times New Roman" w:hAnsi="Times New Roman" w:cs="Times New Roman"/>
-        </w:rPr>
-        <w:t>iled description of the data.</w:t>
-      </w:r>
-    </w:p>
-    <w:p>
-      <w:pPr>
-        <w:jc w:val="both"/>
-        <w:rPr>
-          <w:rFonts w:ascii="Times New Roman" w:hAnsi="Times New Roman" w:cs="Times New Roman"/>
-          <w:b/>
-        </w:rPr>
-      </w:pPr>
-      <w:r>
-        <w:rPr>
-          <w:rFonts w:ascii="Times New Roman" w:hAnsi="Times New Roman" w:cs="Times New Roman"/>
-          <w:b/>
-        </w:rPr>
-        <w:t>Give</w:t>
-      </w:r>
-      <w:r>
-        <w:rPr>
-          <w:rFonts w:ascii="Times New Roman" w:hAnsi="Times New Roman" w:cs="Times New Roman"/>
-          <w:b/>
-        </w:rPr>
-        <w:t xml:space="preserve"> a link;</w:t>
-      </w:r>
-      <w:r>
-        <w:rPr>
-          <w:rFonts w:ascii="Times New Roman" w:hAnsi="Times New Roman" w:cs="Times New Roman"/>
-          <w:b/>
-        </w:rPr>
-        <w:t xml:space="preserve"> </w:t>
-      </w:r>
-      <w:r>
-        <w:rPr>
-          <w:rFonts w:ascii="Times New Roman" w:hAnsi="Times New Roman" w:cs="Times New Roman"/>
-          <w:b/>
-        </w:rPr>
-        <w:t xml:space="preserve">and </w:t>
-      </w:r>
-      <w:r>
-        <w:rPr>
-          <w:rFonts w:ascii="Times New Roman" w:hAnsi="Times New Roman" w:cs="Times New Roman"/>
-          <w:b/>
-        </w:rPr>
-        <w:t>dataset description; and explain how it could be interesting</w:t>
-      </w:r>
-      <w:r>
-        <w:rPr>
-          <w:rFonts w:ascii="Times New Roman" w:hAnsi="Times New Roman" w:cs="Times New Roman"/>
-          <w:b/>
-        </w:rPr>
-        <w:t>.</w:t>
-      </w:r>
-      <w:r>
-        <w:rPr>
-          <w:rFonts w:ascii="Times New Roman" w:hAnsi="Times New Roman" w:cs="Times New Roman"/>
-          <w:b/>
-        </w:rPr>
-        <w:t xml:space="preserve"> Can be run using analyze data code providing selected data files. </w:t>
-      </w:r>
-    </w:p>
-    <w:p>
-      <w:pPr>
-        <w:jc w:val="both"/>
-        <w:rPr>
-          <w:rFonts w:ascii="Times New Roman" w:hAnsi="Times New Roman" w:cs="Times New Roman"/>
-        </w:rPr>
-      </w:pPr>
-      <w:r>
-        <w:rPr>
-          <w:rFonts w:ascii="Times New Roman" w:hAnsi="Times New Roman" w:cs="Times New Roman"/>
-        </w:rPr>
-        <w:t xml:space="preserve">Task: </w:t>
-      </w:r>
-      <w:r>
-        <w:rPr>
-          <w:rFonts w:ascii="Times New Roman" w:hAnsi="Times New Roman" w:cs="Times New Roman"/>
-        </w:rPr>
-        <w:t xml:space="preserve">Give a </w:t>
-      </w:r>
-      <w:r>
-        <w:rPr>
-          <w:rFonts w:ascii="Times New Roman" w:hAnsi="Times New Roman" w:cs="Times New Roman"/>
-        </w:rPr>
-        <w:t>meaningful relational model to faithfully represent the dataset</w:t>
-      </w:r>
-    </w:p>
-    <w:p>
-      <w:pPr>
-        <w:jc w:val="both"/>
-        <w:rPr>
-          <w:rFonts w:ascii="Times New Roman" w:hAnsi="Times New Roman" w:cs="Times New Roman"/>
-          <w:b/>
-        </w:rPr>
-      </w:pPr>
-      <w:r>
-        <w:rPr>
-          <w:rFonts w:ascii="Times New Roman" w:hAnsi="Times New Roman" w:cs="Times New Roman"/>
-          <w:b/>
-        </w:rPr>
-        <w:t xml:space="preserve">Create </w:t>
-      </w:r>
-      <w:r>
-        <w:rPr>
-          <w:rFonts w:ascii="Times New Roman" w:hAnsi="Times New Roman" w:cs="Times New Roman"/>
-          <w:b/>
-        </w:rPr>
-        <w:t>a</w:t>
-      </w:r>
-      <w:r>
-        <w:rPr>
-          <w:rFonts w:ascii="Times New Roman" w:hAnsi="Times New Roman" w:cs="Times New Roman"/>
-          <w:b/>
-        </w:rPr>
-        <w:t xml:space="preserve"> relational model; perhaps ERD?</w:t>
-      </w:r>
-    </w:p>
-    <w:p>
-      <w:pPr>
-        <w:jc w:val="both"/>
-        <w:rPr>
-          <w:rFonts w:ascii="Times New Roman" w:hAnsi="Times New Roman" w:cs="Times New Roman"/>
-        </w:rPr>
-      </w:pPr>
-      <w:r>
-        <w:rPr>
-          <w:rFonts w:ascii="Times New Roman" w:hAnsi="Times New Roman" w:cs="Times New Roman"/>
-        </w:rPr>
-        <w:t xml:space="preserve">Task: </w:t>
-      </w:r>
-      <w:r>
-        <w:rPr>
-          <w:rFonts w:ascii="Times New Roman" w:hAnsi="Times New Roman" w:cs="Times New Roman"/>
-        </w:rPr>
-        <w:t xml:space="preserve">Give a program to load the </w:t>
-      </w:r>
-      <w:r>
-        <w:rPr>
-          <w:rFonts w:ascii="Times New Roman" w:hAnsi="Times New Roman" w:cs="Times New Roman"/>
-        </w:rPr>
-        <w:t>dataset. (Note that phase III of the project will involve data cle</w:t>
-      </w:r>
-      <w:r>
-        <w:rPr>
-          <w:rFonts w:ascii="Times New Roman" w:hAnsi="Times New Roman" w:cs="Times New Roman"/>
-        </w:rPr>
-        <w:t xml:space="preserve">aning, so you do not need to be </w:t>
-      </w:r>
-      <w:r>
-        <w:rPr>
-          <w:rFonts w:ascii="Times New Roman" w:hAnsi="Times New Roman" w:cs="Times New Roman"/>
-        </w:rPr>
-        <w:t xml:space="preserve">overly concerned with cleaning your data at this stage.) </w:t>
-      </w:r>
     </w:p>
     <w:p>
       <w:pPr>
@@ -862,8 +939,8 @@
       </w:r>
     </w:p>
     <w:sectPr>
-      <w:headerReference w:type="default" r:id="rId9"/>
-      <w:footerReference w:type="default" r:id="rId10"/>
+      <w:headerReference w:type="default" r:id="rId10"/>
+      <w:footerReference w:type="default" r:id="rId11"/>
       <w:pgSz w:w="11906" w:h="16838" w:code="9"/>
       <w:pgMar w:top="1152" w:right="1152" w:bottom="1152" w:left="1152" w:header="720" w:footer="720" w:gutter="0"/>
       <w:cols w:space="720"/>
@@ -4219,7 +4296,7 @@
 </file>
 
 <file path=customXml/itemProps1.xml><?xml version="1.0" encoding="utf-8"?>
-<ds:datastoreItem xmlns:ds="http://schemas.openxmlformats.org/officeDocument/2006/customXml" ds:itemID="{F15268F1-7D03-41DC-A85B-16805338DA7F}">
+<ds:datastoreItem xmlns:ds="http://schemas.openxmlformats.org/officeDocument/2006/customXml" ds:itemID="{F5C4E826-FF35-47C1-9999-0A1F56F5650A}">
   <ds:schemaRefs>
     <ds:schemaRef ds:uri="http://schemas.openxmlformats.org/officeDocument/2006/bibliography"/>
   </ds:schemaRefs>

</xml_diff>

<commit_message>
updated readme, and tested code for execution
</commit_message>
<xml_diff>
--- a/Phase1/Report.docx
+++ b/Phase1/Report.docx
@@ -373,17 +373,61 @@
           <w:rFonts w:ascii="Times New Roman" w:hAnsi="Times New Roman" w:cs="Times New Roman"/>
         </w:rPr>
       </w:pPr>
-      <w:r>
-        <w:rPr>
-          <w:rFonts w:ascii="Times New Roman" w:hAnsi="Times New Roman" w:cs="Times New Roman"/>
+    </w:p>
+    <w:p>
+      <w:pPr>
+        <w:jc w:val="both"/>
+        <w:rPr>
+          <w:rFonts w:ascii="Times New Roman" w:hAnsi="Times New Roman" w:cs="Times New Roman"/>
+          <w:b/>
+        </w:rPr>
+      </w:pPr>
+      <w:r>
+        <w:rPr>
+          <w:rFonts w:ascii="Times New Roman" w:hAnsi="Times New Roman" w:cs="Times New Roman"/>
+          <w:b/>
+        </w:rPr>
+        <w:t xml:space="preserve">Write a program to load </w:t>
+      </w:r>
+      <w:r>
+        <w:rPr>
+          <w:rFonts w:ascii="Times New Roman" w:hAnsi="Times New Roman" w:cs="Times New Roman"/>
+          <w:b/>
+        </w:rPr>
+        <w:t xml:space="preserve">the </w:t>
+      </w:r>
+      <w:r>
+        <w:rPr>
+          <w:rFonts w:ascii="Times New Roman" w:hAnsi="Times New Roman" w:cs="Times New Roman"/>
+          <w:b/>
+        </w:rPr>
+        <w:t>dataset without cleaning; perhaps ignoring foreign key constraints</w:t>
+      </w:r>
+      <w:r>
+        <w:rPr>
+          <w:rFonts w:ascii="Times New Roman" w:hAnsi="Times New Roman" w:cs="Times New Roman"/>
+          <w:b/>
+        </w:rPr>
+        <w:t>.</w:t>
+      </w:r>
+    </w:p>
+    <w:p>
+      <w:pPr>
+        <w:jc w:val="both"/>
+        <w:rPr>
+          <w:rFonts w:ascii="Times New Roman" w:hAnsi="Times New Roman" w:cs="Times New Roman"/>
+        </w:rPr>
+      </w:pPr>
+      <w:r>
+        <w:rPr>
           <w:noProof/>
         </w:rPr>
         <w:lastRenderedPageBreak/>
         <w:drawing>
-          <wp:inline distT="0" distB="0" distL="0" distR="0" wp14:anchorId="0541C340" wp14:editId="75851256">
-            <wp:extent cx="6097270" cy="4895378"/>
-            <wp:effectExtent l="0" t="0" r="0" b="635"/>
-            <wp:docPr id="1" name="Picture 1" descr="C:\Users\mr2714\Downloads\Untitled.png"/>
+          <wp:inline distT="0" distB="0" distL="0" distR="0" wp14:anchorId="32990AE8" wp14:editId="48307718">
+            <wp:extent cx="6097270" cy="7094220"/>
+            <wp:effectExtent l="0" t="0" r="0" b="0"/>
+            <wp:docPr id="1" name="Picture 1"/>
             <wp:cNvGraphicFramePr>
               <a:graphicFrameLocks xmlns:a="http://schemas.openxmlformats.org/drawingml/2006/main" noChangeAspect="1"/>
             </wp:cNvGraphicFramePr>
@@ -391,36 +435,30 @@
               <a:graphicData uri="http://schemas.openxmlformats.org/drawingml/2006/picture">
                 <pic:pic xmlns:pic="http://schemas.openxmlformats.org/drawingml/2006/picture">
                   <pic:nvPicPr>
-                    <pic:cNvPr id="0" name="Picture 1" descr="C:\Users\mr2714\Downloads\Untitled.png"/>
-                    <pic:cNvPicPr>
-                      <a:picLocks noChangeAspect="1" noChangeArrowheads="1"/>
-                    </pic:cNvPicPr>
+                    <pic:cNvPr id="1" name=""/>
+                    <pic:cNvPicPr/>
                   </pic:nvPicPr>
-                  <pic:blipFill>
-                    <a:blip r:embed="rId9">
-                      <a:extLst>
-                        <a:ext uri="{28A0092B-C50C-407E-A947-70E740481C1C}">
-                          <a14:useLocalDpi xmlns:a14="http://schemas.microsoft.com/office/drawing/2010/main" val="0"/>
-                        </a:ext>
-                      </a:extLst>
-                    </a:blip>
-                    <a:srcRect/>
-                    <a:stretch>
-                      <a:fillRect/>
-                    </a:stretch>
+                  <pic:blipFill rotWithShape="1">
+                    <a:blip r:embed="rId9"/>
+                    <a:srcRect t="535"/>
+                    <a:stretch/>
                   </pic:blipFill>
                   <pic:spPr bwMode="auto">
                     <a:xfrm>
                       <a:off x="0" y="0"/>
-                      <a:ext cx="6097270" cy="4895378"/>
+                      <a:ext cx="6097270" cy="7094220"/>
                     </a:xfrm>
                     <a:prstGeom prst="rect">
                       <a:avLst/>
                     </a:prstGeom>
-                    <a:noFill/>
                     <a:ln>
                       <a:noFill/>
                     </a:ln>
+                    <a:extLst>
+                      <a:ext uri="{53640926-AAD7-44D8-BBD7-CCE9431645EC}">
+                        <a14:shadowObscured xmlns:a14="http://schemas.microsoft.com/office/drawing/2010/main"/>
+                      </a:ext>
+                    </a:extLst>
                   </pic:spPr>
                 </pic:pic>
               </a:graphicData>
@@ -430,51 +468,6 @@
       </w:r>
       <w:bookmarkStart w:id="0" w:name="_GoBack"/>
       <w:bookmarkEnd w:id="0"/>
-    </w:p>
-    <w:p>
-      <w:pPr>
-        <w:jc w:val="both"/>
-        <w:rPr>
-          <w:rFonts w:ascii="Times New Roman" w:hAnsi="Times New Roman" w:cs="Times New Roman"/>
-          <w:b/>
-        </w:rPr>
-      </w:pPr>
-      <w:r>
-        <w:rPr>
-          <w:rFonts w:ascii="Times New Roman" w:hAnsi="Times New Roman" w:cs="Times New Roman"/>
-          <w:b/>
-        </w:rPr>
-        <w:t xml:space="preserve">Write a program to load </w:t>
-      </w:r>
-      <w:r>
-        <w:rPr>
-          <w:rFonts w:ascii="Times New Roman" w:hAnsi="Times New Roman" w:cs="Times New Roman"/>
-          <w:b/>
-        </w:rPr>
-        <w:t xml:space="preserve">the </w:t>
-      </w:r>
-      <w:r>
-        <w:rPr>
-          <w:rFonts w:ascii="Times New Roman" w:hAnsi="Times New Roman" w:cs="Times New Roman"/>
-          <w:b/>
-        </w:rPr>
-        <w:t>dataset without cleaning; perhaps ignoring foreign key constraints</w:t>
-      </w:r>
-      <w:r>
-        <w:rPr>
-          <w:rFonts w:ascii="Times New Roman" w:hAnsi="Times New Roman" w:cs="Times New Roman"/>
-          <w:b/>
-        </w:rPr>
-        <w:t>.</w:t>
-      </w:r>
-    </w:p>
-    <w:p>
-      <w:pPr>
-        <w:jc w:val="both"/>
-        <w:rPr>
-          <w:rFonts w:ascii="Times New Roman" w:hAnsi="Times New Roman" w:cs="Times New Roman"/>
-        </w:rPr>
-      </w:pPr>
     </w:p>
     <w:p>
       <w:pPr>
@@ -737,6 +730,7 @@
               <w:rPr>
                 <w:rFonts w:ascii="Times New Roman" w:hAnsi="Times New Roman" w:cs="Times New Roman"/>
               </w:rPr>
+              <w:lastRenderedPageBreak/>
               <w:t>3</w:t>
             </w:r>
           </w:p>
@@ -4296,7 +4290,7 @@
 </file>
 
 <file path=customXml/itemProps1.xml><?xml version="1.0" encoding="utf-8"?>
-<ds:datastoreItem xmlns:ds="http://schemas.openxmlformats.org/officeDocument/2006/customXml" ds:itemID="{F5C4E826-FF35-47C1-9999-0A1F56F5650A}">
+<ds:datastoreItem xmlns:ds="http://schemas.openxmlformats.org/officeDocument/2006/customXml" ds:itemID="{D18D035A-3EA5-433C-99C9-9389A0E0D1BD}">
   <ds:schemaRefs>
     <ds:schemaRef ds:uri="http://schemas.openxmlformats.org/officeDocument/2006/bibliography"/>
   </ds:schemaRefs>

</xml_diff>